<commit_message>
Convenios: convenio mandato tamaño legal
</commit_message>
<xml_diff>
--- a/public/word-template/conveniomandato2022.docx
+++ b/public/word-template/conveniomandato2022.docx
@@ -1741,7 +1741,6 @@
           <w:szCs w:val="24"/>
           <w:lang w:eastAsia="es-ES"/>
         </w:rPr>
-        <w:lastRenderedPageBreak/>
         <w:t>QUINTA</w:t>
       </w:r>
       <w:r>
@@ -3681,16 +3680,7 @@
           <w:szCs w:val="20"/>
           <w:lang w:eastAsia="ar-SA"/>
         </w:rPr>
-        <w:t xml:space="preserve">se orienta a conocer el desarrollo y grado de cumplimiento de los diferentes </w:t>
-      </w:r>
-      <w:r>
-        <w:rPr>
-          <w:rFonts w:ascii="Calibri" w:hAnsi="Calibri" w:cs="Calibri"/>
-          <w:szCs w:val="20"/>
-          <w:lang w:eastAsia="ar-SA"/>
-        </w:rPr>
-        <w:lastRenderedPageBreak/>
-        <w:t xml:space="preserve">componentes del </w:t>
+        <w:t xml:space="preserve">se orienta a conocer el desarrollo y grado de cumplimiento de los diferentes componentes del </w:t>
       </w:r>
       <w:r>
         <w:rPr>
@@ -5431,7 +5421,7 @@
     </w:p>
     <w:sectPr>
       <w:footerReference w:type="default" r:id="rId9"/>
-      <w:pgSz w:w="12242" w:h="18722" w:code="281"/>
+      <w:pgSz w:w="12240" w:h="20160" w:code="5"/>
       <w:pgMar w:top="1135" w:right="1701" w:bottom="1417" w:left="1701" w:header="720" w:footer="720" w:gutter="0"/>
       <w:cols w:space="720"/>
       <w:docGrid w:linePitch="326"/>

</xml_diff>